<commit_message>
pdf spelling errors corrected
</commit_message>
<xml_diff>
--- a/assets/info.docx
+++ b/assets/info.docx
@@ -6,8 +6,8 @@
       <w:pPr>
         <w:rPr>
           <w:rFonts w:ascii="Quicksand Light" w:hAnsi="Quicksand Light"/>
-          <w:sz w:val="40"/>
-          <w:szCs w:val="40"/>
+          <w:sz w:val="32"/>
+          <w:szCs w:val="32"/>
         </w:rPr>
       </w:pPr>
     </w:p>
@@ -16,16 +16,16 @@
         <w:jc w:val="center"/>
         <w:rPr>
           <w:rFonts w:ascii="Quicksand Light" w:hAnsi="Quicksand Light"/>
-          <w:sz w:val="40"/>
-          <w:szCs w:val="40"/>
-        </w:rPr>
-      </w:pPr>
-      <w:proofErr w:type="spellStart"/>
-      <w:r>
-        <w:rPr>
-          <w:rFonts w:ascii="Quicksand Light" w:hAnsi="Quicksand Light"/>
-          <w:sz w:val="40"/>
-          <w:szCs w:val="40"/>
+          <w:sz w:val="32"/>
+          <w:szCs w:val="32"/>
+        </w:rPr>
+      </w:pPr>
+      <w:proofErr w:type="spellStart"/>
+      <w:r>
+        <w:rPr>
+          <w:rFonts w:ascii="Quicksand Light" w:hAnsi="Quicksand Light"/>
+          <w:sz w:val="32"/>
+          <w:szCs w:val="32"/>
         </w:rPr>
         <w:t>Welcome</w:t>
       </w:r>
@@ -33,8 +33,8 @@
       <w:r>
         <w:rPr>
           <w:rFonts w:ascii="Quicksand Light" w:hAnsi="Quicksand Light"/>
-          <w:sz w:val="40"/>
-          <w:szCs w:val="40"/>
+          <w:sz w:val="32"/>
+          <w:szCs w:val="32"/>
         </w:rPr>
         <w:t xml:space="preserve"> to the </w:t>
       </w:r>
@@ -43,8 +43,8 @@
         <w:rPr>
           <w:rFonts w:ascii="Quicksand Light" w:hAnsi="Quicksand Light"/>
           <w:b/>
-          <w:sz w:val="40"/>
-          <w:szCs w:val="40"/>
+          <w:sz w:val="32"/>
+          <w:szCs w:val="32"/>
         </w:rPr>
         <w:t>Calendar</w:t>
       </w:r>
@@ -53,8 +53,8 @@
         <w:rPr>
           <w:rFonts w:ascii="Quicksand Light" w:hAnsi="Quicksand Light"/>
           <w:b/>
-          <w:sz w:val="40"/>
-          <w:szCs w:val="40"/>
+          <w:sz w:val="32"/>
+          <w:szCs w:val="32"/>
         </w:rPr>
         <w:t xml:space="preserve"> </w:t>
       </w:r>
@@ -62,8 +62,8 @@
       <w:r>
         <w:rPr>
           <w:rFonts w:ascii="Quicksand Light" w:hAnsi="Quicksand Light"/>
-          <w:sz w:val="40"/>
-          <w:szCs w:val="40"/>
+          <w:sz w:val="32"/>
+          <w:szCs w:val="32"/>
         </w:rPr>
         <w:t>app</w:t>
       </w:r>
@@ -71,8 +71,8 @@
       <w:r>
         <w:rPr>
           <w:rFonts w:ascii="Quicksand Light" w:hAnsi="Quicksand Light"/>
-          <w:sz w:val="40"/>
-          <w:szCs w:val="40"/>
+          <w:sz w:val="32"/>
+          <w:szCs w:val="32"/>
         </w:rPr>
         <w:t xml:space="preserve"> !</w:t>
       </w:r>
@@ -82,8 +82,8 @@
         <w:jc w:val="center"/>
         <w:rPr>
           <w:rFonts w:ascii="Quicksand Light" w:hAnsi="Quicksand Light"/>
-          <w:sz w:val="28"/>
-          <w:szCs w:val="28"/>
+          <w:sz w:val="32"/>
+          <w:szCs w:val="32"/>
         </w:rPr>
       </w:pPr>
     </w:p>
@@ -91,16 +91,16 @@
       <w:pPr>
         <w:rPr>
           <w:rFonts w:ascii="Quicksand Light" w:hAnsi="Quicksand Light"/>
-          <w:sz w:val="40"/>
-          <w:szCs w:val="40"/>
-        </w:rPr>
-      </w:pPr>
-      <w:proofErr w:type="spellStart"/>
-      <w:r>
-        <w:rPr>
-          <w:rFonts w:ascii="Quicksand Light" w:hAnsi="Quicksand Light"/>
-          <w:sz w:val="40"/>
-          <w:szCs w:val="40"/>
+          <w:sz w:val="32"/>
+          <w:szCs w:val="32"/>
+        </w:rPr>
+      </w:pPr>
+      <w:proofErr w:type="spellStart"/>
+      <w:r>
+        <w:rPr>
+          <w:rFonts w:ascii="Quicksand Light" w:hAnsi="Quicksand Light"/>
+          <w:sz w:val="32"/>
+          <w:szCs w:val="32"/>
         </w:rPr>
         <w:t>Functionality</w:t>
       </w:r>
@@ -108,8 +108,8 @@
       <w:r>
         <w:rPr>
           <w:rFonts w:ascii="Quicksand Light" w:hAnsi="Quicksand Light"/>
-          <w:sz w:val="40"/>
-          <w:szCs w:val="40"/>
+          <w:sz w:val="32"/>
+          <w:szCs w:val="32"/>
         </w:rPr>
         <w:t xml:space="preserve"> :</w:t>
       </w:r>
@@ -118,8 +118,8 @@
       <w:pPr>
         <w:rPr>
           <w:rFonts w:ascii="Quicksand Light" w:hAnsi="Quicksand Light"/>
-          <w:sz w:val="40"/>
-          <w:szCs w:val="40"/>
+          <w:sz w:val="32"/>
+          <w:szCs w:val="32"/>
         </w:rPr>
       </w:pPr>
     </w:p>
@@ -158,25 +158,7 @@
           <w:sz w:val="32"/>
           <w:szCs w:val="32"/>
         </w:rPr>
-        <w:t xml:space="preserve"> manager</w:t>
-      </w:r>
-      <w:r>
-        <w:rPr>
-          <w:rFonts w:ascii="Quicksand Light" w:hAnsi="Quicksand Light"/>
-          <w:b/>
-          <w:sz w:val="32"/>
-          <w:szCs w:val="32"/>
-        </w:rPr>
-        <w:t xml:space="preserve"> </w:t>
-      </w:r>
-      <w:r>
-        <w:rPr>
-          <w:rFonts w:ascii="Quicksand Light" w:hAnsi="Quicksand Light"/>
-          <w:b/>
-          <w:sz w:val="32"/>
-          <w:szCs w:val="32"/>
-        </w:rPr>
-        <w:t>:</w:t>
+        <w:t xml:space="preserve"> manager :</w:t>
       </w:r>
     </w:p>
     <w:p>
@@ -368,6 +350,10 @@
           <w:ilvl w:val="0"/>
           <w:numId w:val="3"/>
         </w:numPr>
+        <w:rPr>
+          <w:sz w:val="32"/>
+          <w:szCs w:val="32"/>
+        </w:rPr>
       </w:pPr>
       <w:proofErr w:type="spellStart"/>
       <w:r>
@@ -467,6 +453,10 @@
           <w:ilvl w:val="0"/>
           <w:numId w:val="3"/>
         </w:numPr>
+        <w:rPr>
+          <w:sz w:val="32"/>
+          <w:szCs w:val="32"/>
+        </w:rPr>
       </w:pPr>
       <w:proofErr w:type="spellStart"/>
       <w:r>
@@ -584,6 +574,10 @@
           <w:ilvl w:val="0"/>
           <w:numId w:val="3"/>
         </w:numPr>
+        <w:rPr>
+          <w:sz w:val="32"/>
+          <w:szCs w:val="32"/>
+        </w:rPr>
       </w:pPr>
       <w:r>
         <w:rPr>
@@ -833,6 +827,10 @@
       <w:pPr>
         <w:pStyle w:val="Akapitzlist"/>
         <w:ind w:left="1440"/>
+        <w:rPr>
+          <w:sz w:val="32"/>
+          <w:szCs w:val="32"/>
+        </w:rPr>
       </w:pPr>
     </w:p>
     <w:p>
@@ -846,6 +844,10 @@
         </w:rPr>
       </w:pPr>
       <w:r>
+        <w:rPr>
+          <w:sz w:val="32"/>
+          <w:szCs w:val="32"/>
+        </w:rPr>
         <w:br/>
       </w:r>
       <w:r>
@@ -895,17 +897,19 @@
           <w:sz w:val="32"/>
           <w:szCs w:val="32"/>
         </w:rPr>
-        <w:t xml:space="preserve"> </w:t>
-      </w:r>
-      <w:r>
+        <w:t xml:space="preserve"> :</w:t>
+      </w:r>
+    </w:p>
+    <w:p>
+      <w:pPr>
+        <w:ind w:left="708"/>
         <w:rPr>
           <w:rFonts w:ascii="Quicksand Light" w:hAnsi="Quicksand Light"/>
           <w:b/>
           <w:sz w:val="32"/>
           <w:szCs w:val="32"/>
         </w:rPr>
-        <w:t>:</w:t>
-      </w:r>
+      </w:pPr>
     </w:p>
     <w:p>
       <w:pPr>
@@ -1008,8 +1012,6 @@
         </w:rPr>
         <w:t xml:space="preserve"> </w:t>
       </w:r>
-      <w:bookmarkStart w:id="0" w:name="_GoBack"/>
-      <w:bookmarkEnd w:id="0"/>
       <w:proofErr w:type="spellStart"/>
       <w:r>
         <w:rPr>
@@ -1136,21 +1138,28 @@
     </w:p>
     <w:p>
       <w:pPr>
-        <w:ind w:left="1104" w:firstLine="336"/>
-        <w:rPr>
-          <w:rFonts w:ascii="Quicksand Light" w:hAnsi="Quicksand Light"/>
-          <w:sz w:val="32"/>
-          <w:szCs w:val="32"/>
-        </w:rPr>
-      </w:pPr>
-      <w:r>
-        <w:rPr>
-          <w:rFonts w:ascii="Quicksand Light" w:hAnsi="Quicksand Light"/>
-          <w:sz w:val="32"/>
-          <w:szCs w:val="32"/>
-        </w:rPr>
-        <w:t>#</w:t>
-      </w:r>
+        <w:pStyle w:val="Akapitzlist"/>
+        <w:numPr>
+          <w:ilvl w:val="0"/>
+          <w:numId w:val="3"/>
+        </w:numPr>
+        <w:rPr>
+          <w:rFonts w:ascii="Quicksand Light" w:hAnsi="Quicksand Light"/>
+          <w:b/>
+          <w:sz w:val="32"/>
+          <w:szCs w:val="32"/>
+        </w:rPr>
+      </w:pPr>
+      <w:proofErr w:type="spellStart"/>
+      <w:r>
+        <w:rPr>
+          <w:rFonts w:ascii="Quicksand Light" w:hAnsi="Quicksand Light"/>
+          <w:sz w:val="32"/>
+          <w:szCs w:val="32"/>
+        </w:rPr>
+        <w:t>You</w:t>
+      </w:r>
+      <w:proofErr w:type="spellEnd"/>
       <w:r>
         <w:rPr>
           <w:rFonts w:ascii="Quicksand Light" w:hAnsi="Quicksand Light"/>
@@ -1166,16 +1175,42 @@
           <w:sz w:val="32"/>
           <w:szCs w:val="32"/>
         </w:rPr>
-        <w:t>Only</w:t>
-      </w:r>
-      <w:proofErr w:type="spellEnd"/>
-      <w:r>
-        <w:rPr>
-          <w:rFonts w:ascii="Quicksand Light" w:hAnsi="Quicksand Light"/>
-          <w:sz w:val="32"/>
-          <w:szCs w:val="32"/>
-        </w:rPr>
-        <w:t xml:space="preserve"> one </w:t>
+        <w:t>can`</w:t>
+      </w:r>
+      <w:r>
+        <w:rPr>
+          <w:rFonts w:ascii="Quicksand Light" w:hAnsi="Quicksand Light"/>
+          <w:sz w:val="32"/>
+          <w:szCs w:val="32"/>
+        </w:rPr>
+        <w:t>t</w:t>
+      </w:r>
+      <w:proofErr w:type="spellEnd"/>
+      <w:r>
+        <w:rPr>
+          <w:rFonts w:ascii="Quicksand Light" w:hAnsi="Quicksand Light"/>
+          <w:sz w:val="32"/>
+          <w:szCs w:val="32"/>
+        </w:rPr>
+        <w:t xml:space="preserve"> </w:t>
+      </w:r>
+      <w:proofErr w:type="spellStart"/>
+      <w:r>
+        <w:rPr>
+          <w:rFonts w:ascii="Quicksand Light" w:hAnsi="Quicksand Light"/>
+          <w:sz w:val="32"/>
+          <w:szCs w:val="32"/>
+        </w:rPr>
+        <w:t>add</w:t>
+      </w:r>
+      <w:proofErr w:type="spellEnd"/>
+      <w:r>
+        <w:rPr>
+          <w:rFonts w:ascii="Quicksand Light" w:hAnsi="Quicksand Light"/>
+          <w:sz w:val="32"/>
+          <w:szCs w:val="32"/>
+        </w:rPr>
+        <w:t xml:space="preserve"> the </w:t>
       </w:r>
       <w:proofErr w:type="spellStart"/>
       <w:r>
@@ -1195,56 +1230,56 @@
         </w:rPr>
         <w:t xml:space="preserve"> </w:t>
       </w:r>
-      <w:proofErr w:type="spellStart"/>
-      <w:r>
-        <w:rPr>
-          <w:rFonts w:ascii="Quicksand Light" w:hAnsi="Quicksand Light"/>
-          <w:sz w:val="32"/>
-          <w:szCs w:val="32"/>
-        </w:rPr>
-        <w:t>can</w:t>
-      </w:r>
-      <w:proofErr w:type="spellEnd"/>
-      <w:r>
-        <w:rPr>
-          <w:rFonts w:ascii="Quicksand Light" w:hAnsi="Quicksand Light"/>
-          <w:sz w:val="32"/>
-          <w:szCs w:val="32"/>
-        </w:rPr>
-        <w:t xml:space="preserve"> be </w:t>
-      </w:r>
-      <w:proofErr w:type="spellStart"/>
-      <w:r>
-        <w:rPr>
-          <w:rFonts w:ascii="Quicksand Light" w:hAnsi="Quicksand Light"/>
-          <w:sz w:val="32"/>
-          <w:szCs w:val="32"/>
-        </w:rPr>
-        <w:t>added</w:t>
-      </w:r>
-      <w:proofErr w:type="spellEnd"/>
-      <w:r>
-        <w:rPr>
-          <w:rFonts w:ascii="Quicksand Light" w:hAnsi="Quicksand Light"/>
-          <w:sz w:val="32"/>
-          <w:szCs w:val="32"/>
-        </w:rPr>
-        <w:t xml:space="preserve"> per </w:t>
-      </w:r>
-      <w:proofErr w:type="spellStart"/>
-      <w:r>
-        <w:rPr>
-          <w:rFonts w:ascii="Quicksand Light" w:hAnsi="Quicksand Light"/>
-          <w:sz w:val="32"/>
-          <w:szCs w:val="32"/>
-        </w:rPr>
-        <w:t>day</w:t>
-      </w:r>
-      <w:proofErr w:type="spellEnd"/>
+      <w:r>
+        <w:rPr>
+          <w:rFonts w:ascii="Quicksand Light" w:hAnsi="Quicksand Light"/>
+          <w:sz w:val="32"/>
+          <w:szCs w:val="32"/>
+        </w:rPr>
+        <w:t>for</w:t>
+      </w:r>
+      <w:r>
+        <w:rPr>
+          <w:rFonts w:ascii="Quicksand Light" w:hAnsi="Quicksand Light"/>
+          <w:sz w:val="32"/>
+          <w:szCs w:val="32"/>
+        </w:rPr>
+        <w:t xml:space="preserve"> the</w:t>
+      </w:r>
+      <w:r>
+        <w:rPr>
+          <w:rFonts w:ascii="Quicksand Light" w:hAnsi="Quicksand Light"/>
+          <w:sz w:val="32"/>
+          <w:szCs w:val="32"/>
+        </w:rPr>
+        <w:t xml:space="preserve"> </w:t>
+      </w:r>
+      <w:bookmarkStart w:id="0" w:name="_GoBack"/>
+      <w:bookmarkEnd w:id="0"/>
+      <w:r>
+        <w:rPr>
+          <w:rFonts w:ascii="Quicksand Light" w:hAnsi="Quicksand Light"/>
+          <w:sz w:val="32"/>
+          <w:szCs w:val="32"/>
+        </w:rPr>
+        <w:t>weekend</w:t>
+      </w:r>
+      <w:r>
+        <w:rPr>
+          <w:rFonts w:ascii="Quicksand Light" w:hAnsi="Quicksand Light"/>
+          <w:sz w:val="32"/>
+          <w:szCs w:val="32"/>
+        </w:rPr>
+        <w:t>.</w:t>
+      </w:r>
     </w:p>
     <w:p>
       <w:pPr>
-        <w:ind w:left="1440"/>
+        <w:pStyle w:val="Akapitzlist"/>
+        <w:numPr>
+          <w:ilvl w:val="0"/>
+          <w:numId w:val="3"/>
+        </w:numPr>
         <w:rPr>
           <w:rFonts w:ascii="Quicksand Light" w:hAnsi="Quicksand Light"/>
           <w:b/>
@@ -1252,22 +1287,32 @@
           <w:szCs w:val="32"/>
         </w:rPr>
       </w:pPr>
-      <w:r>
-        <w:rPr>
-          <w:rFonts w:ascii="Quicksand Light" w:hAnsi="Quicksand Light"/>
-          <w:sz w:val="32"/>
-          <w:szCs w:val="32"/>
-        </w:rPr>
-        <w:t xml:space="preserve"># </w:t>
-      </w:r>
-      <w:proofErr w:type="spellStart"/>
-      <w:r>
-        <w:rPr>
-          <w:rFonts w:ascii="Quicksand Light" w:hAnsi="Quicksand Light"/>
-          <w:sz w:val="32"/>
-          <w:szCs w:val="32"/>
-        </w:rPr>
-        <w:t>You</w:t>
+      <w:proofErr w:type="spellStart"/>
+      <w:r>
+        <w:rPr>
+          <w:rFonts w:ascii="Quicksand Light" w:hAnsi="Quicksand Light"/>
+          <w:sz w:val="32"/>
+          <w:szCs w:val="32"/>
+        </w:rPr>
+        <w:t>Only</w:t>
+      </w:r>
+      <w:proofErr w:type="spellEnd"/>
+      <w:r>
+        <w:rPr>
+          <w:rFonts w:ascii="Quicksand Light" w:hAnsi="Quicksand Light"/>
+          <w:sz w:val="32"/>
+          <w:szCs w:val="32"/>
+        </w:rPr>
+        <w:t xml:space="preserve"> one </w:t>
+      </w:r>
+      <w:proofErr w:type="spellStart"/>
+      <w:r>
+        <w:rPr>
+          <w:rFonts w:ascii="Quicksand Light" w:hAnsi="Quicksand Light"/>
+          <w:sz w:val="32"/>
+          <w:szCs w:val="32"/>
+        </w:rPr>
+        <w:t>appointement</w:t>
       </w:r>
       <w:proofErr w:type="spellEnd"/>
       <w:r>
@@ -1294,34 +1339,16 @@
           <w:sz w:val="32"/>
           <w:szCs w:val="32"/>
         </w:rPr>
-        <w:t xml:space="preserve"> not </w:t>
-      </w:r>
-      <w:proofErr w:type="spellStart"/>
-      <w:r>
-        <w:rPr>
-          <w:rFonts w:ascii="Quicksand Light" w:hAnsi="Quicksand Light"/>
-          <w:sz w:val="32"/>
-          <w:szCs w:val="32"/>
-        </w:rPr>
-        <w:t>add</w:t>
-      </w:r>
-      <w:proofErr w:type="spellEnd"/>
-      <w:r>
-        <w:rPr>
-          <w:rFonts w:ascii="Quicksand Light" w:hAnsi="Quicksand Light"/>
-          <w:sz w:val="32"/>
-          <w:szCs w:val="32"/>
-        </w:rPr>
-        <w:t xml:space="preserve"> the </w:t>
-      </w:r>
-      <w:proofErr w:type="spellStart"/>
-      <w:r>
-        <w:rPr>
-          <w:rFonts w:ascii="Quicksand Light" w:hAnsi="Quicksand Light"/>
-          <w:sz w:val="32"/>
-          <w:szCs w:val="32"/>
-        </w:rPr>
-        <w:t>appointement</w:t>
+        <w:t xml:space="preserve"> be </w:t>
+      </w:r>
+      <w:proofErr w:type="spellStart"/>
+      <w:r>
+        <w:rPr>
+          <w:rFonts w:ascii="Quicksand Light" w:hAnsi="Quicksand Light"/>
+          <w:sz w:val="32"/>
+          <w:szCs w:val="32"/>
+        </w:rPr>
+        <w:t>added</w:t>
       </w:r>
       <w:proofErr w:type="spellEnd"/>
       <w:r>
@@ -1338,16 +1365,18 @@
           <w:sz w:val="32"/>
           <w:szCs w:val="32"/>
         </w:rPr>
-        <w:t xml:space="preserve">on the     </w:t>
-      </w:r>
-      <w:r>
-        <w:rPr>
-          <w:rFonts w:ascii="Quicksand Light" w:hAnsi="Quicksand Light"/>
-          <w:sz w:val="32"/>
-          <w:szCs w:val="32"/>
-        </w:rPr>
-        <w:t>weekend</w:t>
-      </w:r>
+        <w:t xml:space="preserve">per </w:t>
+      </w:r>
+      <w:proofErr w:type="spellStart"/>
+      <w:r>
+        <w:rPr>
+          <w:rFonts w:ascii="Quicksand Light" w:hAnsi="Quicksand Light"/>
+          <w:sz w:val="32"/>
+          <w:szCs w:val="32"/>
+        </w:rPr>
+        <w:t>day</w:t>
+      </w:r>
+      <w:proofErr w:type="spellEnd"/>
       <w:r>
         <w:rPr>
           <w:rFonts w:ascii="Quicksand Light" w:hAnsi="Quicksand Light"/>
@@ -1359,8 +1388,23 @@
     </w:p>
     <w:p>
       <w:pPr>
+        <w:ind w:left="1440"/>
+        <w:rPr>
+          <w:rFonts w:ascii="Quicksand Light" w:hAnsi="Quicksand Light"/>
+          <w:b/>
+          <w:sz w:val="32"/>
+          <w:szCs w:val="32"/>
+        </w:rPr>
+      </w:pPr>
+    </w:p>
+    <w:p>
+      <w:pPr>
         <w:pStyle w:val="Akapitzlist"/>
         <w:ind w:left="1440"/>
+        <w:rPr>
+          <w:sz w:val="32"/>
+          <w:szCs w:val="32"/>
+        </w:rPr>
       </w:pPr>
     </w:p>
     <w:sectPr>
@@ -1691,6 +1735,119 @@
     </w:lvl>
   </w:abstractNum>
   <w:abstractNum w:abstractNumId="3">
+    <w:nsid w:val="40E14699"/>
+    <w:multiLevelType w:val="hybridMultilevel"/>
+    <w:tmpl w:val="5FE2F014"/>
+    <w:lvl w:ilvl="0" w:tplc="0415000D">
+      <w:start w:val="1"/>
+      <w:numFmt w:val="bullet"/>
+      <w:lvlText w:val=""/>
+      <w:lvlJc w:val="left"/>
+      <w:pPr>
+        <w:ind w:left="720" w:hanging="360"/>
+      </w:pPr>
+      <w:rPr>
+        <w:rFonts w:ascii="Wingdings" w:hAnsi="Wingdings" w:hint="default"/>
+      </w:rPr>
+    </w:lvl>
+    <w:lvl w:ilvl="1" w:tplc="04150003" w:tentative="1">
+      <w:start w:val="1"/>
+      <w:numFmt w:val="bullet"/>
+      <w:lvlText w:val="o"/>
+      <w:lvlJc w:val="left"/>
+      <w:pPr>
+        <w:ind w:left="1440" w:hanging="360"/>
+      </w:pPr>
+      <w:rPr>
+        <w:rFonts w:ascii="Courier New" w:hAnsi="Courier New" w:cs="Courier New" w:hint="default"/>
+      </w:rPr>
+    </w:lvl>
+    <w:lvl w:ilvl="2" w:tplc="04150005">
+      <w:start w:val="1"/>
+      <w:numFmt w:val="bullet"/>
+      <w:lvlText w:val=""/>
+      <w:lvlJc w:val="left"/>
+      <w:pPr>
+        <w:ind w:left="2160" w:hanging="360"/>
+      </w:pPr>
+      <w:rPr>
+        <w:rFonts w:ascii="Wingdings" w:hAnsi="Wingdings" w:hint="default"/>
+      </w:rPr>
+    </w:lvl>
+    <w:lvl w:ilvl="3" w:tplc="04150001" w:tentative="1">
+      <w:start w:val="1"/>
+      <w:numFmt w:val="bullet"/>
+      <w:lvlText w:val=""/>
+      <w:lvlJc w:val="left"/>
+      <w:pPr>
+        <w:ind w:left="2880" w:hanging="360"/>
+      </w:pPr>
+      <w:rPr>
+        <w:rFonts w:ascii="Symbol" w:hAnsi="Symbol" w:hint="default"/>
+      </w:rPr>
+    </w:lvl>
+    <w:lvl w:ilvl="4" w:tplc="04150003" w:tentative="1">
+      <w:start w:val="1"/>
+      <w:numFmt w:val="bullet"/>
+      <w:lvlText w:val="o"/>
+      <w:lvlJc w:val="left"/>
+      <w:pPr>
+        <w:ind w:left="3600" w:hanging="360"/>
+      </w:pPr>
+      <w:rPr>
+        <w:rFonts w:ascii="Courier New" w:hAnsi="Courier New" w:cs="Courier New" w:hint="default"/>
+      </w:rPr>
+    </w:lvl>
+    <w:lvl w:ilvl="5" w:tplc="04150005" w:tentative="1">
+      <w:start w:val="1"/>
+      <w:numFmt w:val="bullet"/>
+      <w:lvlText w:val=""/>
+      <w:lvlJc w:val="left"/>
+      <w:pPr>
+        <w:ind w:left="4320" w:hanging="360"/>
+      </w:pPr>
+      <w:rPr>
+        <w:rFonts w:ascii="Wingdings" w:hAnsi="Wingdings" w:hint="default"/>
+      </w:rPr>
+    </w:lvl>
+    <w:lvl w:ilvl="6" w:tplc="04150001" w:tentative="1">
+      <w:start w:val="1"/>
+      <w:numFmt w:val="bullet"/>
+      <w:lvlText w:val=""/>
+      <w:lvlJc w:val="left"/>
+      <w:pPr>
+        <w:ind w:left="5040" w:hanging="360"/>
+      </w:pPr>
+      <w:rPr>
+        <w:rFonts w:ascii="Symbol" w:hAnsi="Symbol" w:hint="default"/>
+      </w:rPr>
+    </w:lvl>
+    <w:lvl w:ilvl="7" w:tplc="04150003" w:tentative="1">
+      <w:start w:val="1"/>
+      <w:numFmt w:val="bullet"/>
+      <w:lvlText w:val="o"/>
+      <w:lvlJc w:val="left"/>
+      <w:pPr>
+        <w:ind w:left="5760" w:hanging="360"/>
+      </w:pPr>
+      <w:rPr>
+        <w:rFonts w:ascii="Courier New" w:hAnsi="Courier New" w:cs="Courier New" w:hint="default"/>
+      </w:rPr>
+    </w:lvl>
+    <w:lvl w:ilvl="8" w:tplc="04150005" w:tentative="1">
+      <w:start w:val="1"/>
+      <w:numFmt w:val="bullet"/>
+      <w:lvlText w:val=""/>
+      <w:lvlJc w:val="left"/>
+      <w:pPr>
+        <w:ind w:left="6480" w:hanging="360"/>
+      </w:pPr>
+      <w:rPr>
+        <w:rFonts w:ascii="Wingdings" w:hAnsi="Wingdings" w:hint="default"/>
+      </w:rPr>
+    </w:lvl>
+  </w:abstractNum>
+  <w:abstractNum w:abstractNumId="4">
     <w:nsid w:val="55612DB5"/>
     <w:multiLevelType w:val="hybridMultilevel"/>
     <w:tmpl w:val="694E75CC"/>
@@ -1807,13 +1964,16 @@
     <w:abstractNumId w:val="0"/>
   </w:num>
   <w:num w:numId="2">
-    <w:abstractNumId w:val="3"/>
+    <w:abstractNumId w:val="4"/>
   </w:num>
   <w:num w:numId="3">
     <w:abstractNumId w:val="2"/>
   </w:num>
   <w:num w:numId="4">
     <w:abstractNumId w:val="1"/>
+  </w:num>
+  <w:num w:numId="5">
+    <w:abstractNumId w:val="3"/>
   </w:num>
 </w:numbering>
 </file>

</xml_diff>